<commit_message>
more OC story puzzel
</commit_message>
<xml_diff>
--- a/word/Staffel1.docx
+++ b/word/Staffel1.docx
@@ -905,10 +905,7 @@
         <w:t xml:space="preserve"> an</w:t>
       </w:r>
       <w:r>
-        <w:t xml:space="preserve">, </w:t>
-      </w:r>
-      <w:r>
-        <w:t>den Blick noch immer auf das Herzsymbol gerichtet.</w:t>
+        <w:t>, den Blick noch immer auf das Herzsymbol gerichtet.</w:t>
       </w:r>
       <w:r>
         <w:t xml:space="preserve"> </w:t>
@@ -1596,24 +1593,29 @@
     </w:p>
     <w:p/>
     <w:p/>
-    <w:p/>
-    <w:p>
-      <w:pPr>
-        <w:spacing w:after="0" w:line="240" w:lineRule="auto"/>
-        <w:rPr>
-          <w:rFonts w:ascii="Times New Roman" w:eastAsia="Times New Roman" w:hAnsi="Times New Roman" w:cs="Times New Roman"/>
-          <w:sz w:val="24"/>
-          <w:szCs w:val="24"/>
-          <w:lang w:eastAsia="de-DE"/>
-        </w:rPr>
-      </w:pPr>
-      <w:r>
-        <w:rPr>
-          <w:rFonts w:ascii="Times New Roman" w:eastAsia="Times New Roman" w:hAnsi="Times New Roman" w:cs="Times New Roman"/>
-          <w:sz w:val="24"/>
-          <w:szCs w:val="24"/>
-          <w:lang w:eastAsia="de-DE"/>
-        </w:rPr>
+    <w:p>
+      <w:r>
+        <w:br w:type="page"/>
+      </w:r>
+    </w:p>
+    <w:p>
+      <w:pPr>
+        <w:spacing w:after="0" w:line="240" w:lineRule="auto"/>
+        <w:rPr>
+          <w:rFonts w:ascii="Times New Roman" w:eastAsia="Times New Roman" w:hAnsi="Times New Roman" w:cs="Times New Roman"/>
+          <w:sz w:val="24"/>
+          <w:szCs w:val="24"/>
+          <w:lang w:eastAsia="de-DE"/>
+        </w:rPr>
+      </w:pPr>
+      <w:r>
+        <w:rPr>
+          <w:rFonts w:ascii="Times New Roman" w:eastAsia="Times New Roman" w:hAnsi="Times New Roman" w:cs="Times New Roman"/>
+          <w:sz w:val="24"/>
+          <w:szCs w:val="24"/>
+          <w:lang w:eastAsia="de-DE"/>
+        </w:rPr>
+        <w:lastRenderedPageBreak/>
         <w:t xml:space="preserve">[ ] </w:t>
       </w:r>
       <w:r>
@@ -1633,7 +1635,142 @@
           <w:szCs w:val="24"/>
           <w:lang w:eastAsia="de-DE"/>
         </w:rPr>
-        <w:t xml:space="preserve">: "Viele schaffen es nicht mal über die Anfänger Magiestufe, das materializierem von kleinen Objekten hinaus. Selbst einen Spruch zu lesen und ihn richtig aussprechen mit dem richtigen Mindset zu haben, ist schwierig genug. Wenn du von vornherein nicht bereit bist zu lernen und Magie nicht einfach wie ein Witz oder Spielerei zu betrachten, wirst du auch nie über diese Stufe hinauskommen. Und selbst in dieser Stufe werdet ihr dann nicht weiterkommen. Den forgeschrittene Magier können dann mit dem bloßen Gedanken, den Spruch vormolieren und die Magie ausüben. Rebecca willst du es uns einmal demonstrieren wie man ein Gegestamd festiert ohne den Spruch laut sagen zu müssen." Rebecca geht wie aufgefordert nach vorne, steckt die Hand aus, sodass die innen Fläche nach oben zeit. Sie schaut fokussiert auf ihre Hand auf der sich ein Stück Kreide materializiert. Zufrieden abplaudiert ihre Lehrerin entzückt und nimmt ihr das Kreide Stück aus der Hand und bittet sie sich wieder zu setzen. "Diese Art sie man Zaubert ist auch in allen anderen Stufen möglich. Aber schon bei leichten Zuaberspruche schwer zu meistern. Aber </w:t>
+        <w:t>: "Viele schaffen es nicht mal über die Anfänger Magiestufe, das materializierem von kleinen Objekten hinaus. Selbst einen Spruch zu lesen und ihn richtig aussprechen mit dem richtigen Mindset zu haben, ist schwierig genug. Wenn du von vornherein nicht bereit bist zu lernen und Magie nicht einfach wie ein Witz oder Spielerei zu betrachten, wirst du auch nie über diese Stufe hinauskommen. Und selbst in dieser Stufe werdet ihr dann nicht weiterkommen. Den forgeschrittene Magier können dann mit dem bloßen Gedanken, den Spruch vormolieren und die Magie ausüben. Rebecca willst du es uns einmal demonstrieren wie man ein Gegestamd festiert ohne den Spruch laut sagen zu müssen." Rebecca geht wie aufgefordert nach vorne, steckt die Hand aus, sodass die innen Fläche nach oben zeit. Sie schaut fokussiert auf ihre Hand auf der sich ein Stück Kreide materializiert. Zufrieden abplaudiert ihre Lehrerin entzückt und nimmt ihr das Kreide Stück aus der Hand und bittet sie sich wieder zu setzen. "Diese Art sie man Zaubert ist auch in allen anderen Stufen möglich. Aber schon bei leichten Zuaberspruche schwer zu meistern. Aber ich bin sicher diese Schule wird jeden von euch, wenn der willig ist es zu lernen, tatkräftig unterstützen. Denn auch wenn Rebecca ein Roboter ist mit einer Merkfähigkeit und dadurch einem Altetischem Gedächnis, so ist sie auch nur ein Altmodel mit Fehlern." Louann schaut zerknirscht zur Lehrerin und dann zu Rebecca, die aber ziemlich unberührt, von dem letzten Kommetar der Lehrerin zu seinen scheint, "den Spruch hätte sie sich auch Sparren können," denkt Louann nur.</w:t>
+      </w:r>
+    </w:p>
+    <w:p>
+      <w:pPr>
+        <w:spacing w:after="0" w:line="240" w:lineRule="auto"/>
+        <w:rPr>
+          <w:rFonts w:ascii="Times New Roman" w:eastAsia="Times New Roman" w:hAnsi="Times New Roman" w:cs="Times New Roman"/>
+          <w:sz w:val="24"/>
+          <w:szCs w:val="24"/>
+          <w:lang w:eastAsia="de-DE"/>
+        </w:rPr>
+      </w:pPr>
+    </w:p>
+    <w:p>
+      <w:pPr>
+        <w:spacing w:after="0" w:line="240" w:lineRule="auto"/>
+        <w:rPr>
+          <w:rFonts w:ascii="Times New Roman" w:eastAsia="Times New Roman" w:hAnsi="Times New Roman" w:cs="Times New Roman"/>
+          <w:sz w:val="24"/>
+          <w:szCs w:val="24"/>
+          <w:lang w:eastAsia="de-DE"/>
+        </w:rPr>
+      </w:pPr>
+      <w:r>
+        <w:rPr>
+          <w:rFonts w:ascii="Times New Roman" w:eastAsia="Times New Roman" w:hAnsi="Times New Roman" w:cs="Times New Roman"/>
+          <w:sz w:val="24"/>
+          <w:szCs w:val="24"/>
+          <w:lang w:eastAsia="de-DE"/>
+        </w:rPr>
+        <w:t>Rebecca: "Die Lehrerin hat in keinsterweise etwas gesagt, was nicht der Wahrheit entspricht. Auch wenn ich mich versuche hier und dar zu tunen ist mein Model schon viel zu viele Jahre alt für technische Geräte. Mein Model wir garnicht mehr hergestellt soweit ich weiß. Es gibt nun neuere, anscheinend effizienter und effektivere Modelle." "Sag sowas nicht! Du bist meine Freundkn nicht nur ein Model!" Unterbricht Louann. Rebecca dreht ihren Kopf zu Louann und ein kleines Lächeln ist über Rebecca Lippen zu erkennen. Louann strahlt freudig zurück.</w:t>
+      </w:r>
+    </w:p>
+    <w:p>
+      <w:pPr>
+        <w:spacing w:after="0" w:line="240" w:lineRule="auto"/>
+        <w:rPr>
+          <w:rFonts w:ascii="Times New Roman" w:eastAsia="Times New Roman" w:hAnsi="Times New Roman" w:cs="Times New Roman"/>
+          <w:sz w:val="24"/>
+          <w:szCs w:val="24"/>
+          <w:lang w:eastAsia="de-DE"/>
+        </w:rPr>
+      </w:pPr>
+    </w:p>
+    <w:p>
+      <w:pPr>
+        <w:spacing w:after="0" w:line="240" w:lineRule="auto"/>
+        <w:rPr>
+          <w:rFonts w:ascii="Times New Roman" w:eastAsia="Times New Roman" w:hAnsi="Times New Roman" w:cs="Times New Roman"/>
+          <w:sz w:val="24"/>
+          <w:szCs w:val="24"/>
+          <w:lang w:eastAsia="de-DE"/>
+        </w:rPr>
+      </w:pPr>
+      <w:r>
+        <w:rPr>
+          <w:rFonts w:ascii="Times New Roman" w:eastAsia="Times New Roman" w:hAnsi="Times New Roman" w:cs="Times New Roman"/>
+          <w:sz w:val="24"/>
+          <w:szCs w:val="24"/>
+          <w:lang w:eastAsia="de-DE"/>
+        </w:rPr>
+        <w:t xml:space="preserve">[ ] </w:t>
+      </w:r>
+      <w:r>
+        <w:rPr>
+          <w:rFonts w:ascii="Times New Roman" w:eastAsia="Times New Roman" w:hAnsi="Times New Roman" w:cs="Times New Roman"/>
+          <w:sz w:val="24"/>
+          <w:szCs w:val="24"/>
+          <w:highlight w:val="yellow"/>
+          <w:lang w:eastAsia="de-DE"/>
+        </w:rPr>
+        <w:t>Später große gruppe, Rebecca erklärt wie Magie entstand</w:t>
+      </w:r>
+      <w:r>
+        <w:rPr>
+          <w:rFonts w:ascii="Times New Roman" w:eastAsia="Times New Roman" w:hAnsi="Times New Roman" w:cs="Times New Roman"/>
+          <w:sz w:val="24"/>
+          <w:szCs w:val="24"/>
+          <w:lang w:eastAsia="de-DE"/>
+        </w:rPr>
+        <w:t>: "Die magie enstand wohl aus zorn eine hintergangen Mannes. Der Mann verliebte dich eines tages ubsterblich in eine Frau und beide schworen sich ewige liebe, selbst nach dem Tod vor dem Alta. Doch eines Tages ging die Ehefrau ihm fremd und das mit seinem besten Freund. Daraufhin wurde er so wühtend das er irgendwelchen gequillten blösen vor sich hin schrie und dabei daran dachte, wje sehr er den beiden den Tot wünscht. Manche wurden auf das Schrei des Mannes aufmerksam und aus neugier gingen manche zu ihm. Man efzählt sich, dass seine Auro für ejnen Moment pech schwarz war und seine Augen rot funkelten. Am nächsten Tag fand man seine Ehefrau und seinen Freund tot auf ohne hinweise auf die Todesursache. Daraufhin wurde der Mann, der sie mit Magie getötet haben soll, hingerichtet." "Das ist ja richtig gruselig." sagt Louann aufgereg</w:t>
+      </w:r>
+      <w:r>
+        <w:rPr>
+          <w:rFonts w:ascii="Times New Roman" w:eastAsia="Times New Roman" w:hAnsi="Times New Roman" w:cs="Times New Roman"/>
+          <w:sz w:val="24"/>
+          <w:szCs w:val="24"/>
+          <w:lang w:eastAsia="de-DE"/>
+        </w:rPr>
+        <w:t>t. Kagami erwidert schnippisch"A</w:t>
+      </w:r>
+      <w:r>
+        <w:rPr>
+          <w:rFonts w:ascii="Times New Roman" w:eastAsia="Times New Roman" w:hAnsi="Times New Roman" w:cs="Times New Roman"/>
+          <w:sz w:val="24"/>
+          <w:szCs w:val="24"/>
+          <w:lang w:eastAsia="de-DE"/>
+        </w:rPr>
+        <w:t>lles nur aberglaube." Rebecca schlägst das Buch vir sich zu. "Dem sehe ich auch so. Die Geschcihte die man uns hier lehrt hat viele lücken. Warum fing man an, Magie zu studieren und zu lehren, wenn alle so große angst davor hatten und sofort hingerichtet wurden. Einzelne Menschen bestimm</w:t>
+      </w:r>
+      <w:r>
+        <w:rPr>
+          <w:rFonts w:ascii="Times New Roman" w:eastAsia="Times New Roman" w:hAnsi="Times New Roman" w:cs="Times New Roman"/>
+          <w:sz w:val="24"/>
+          <w:szCs w:val="24"/>
+          <w:lang w:eastAsia="de-DE"/>
+        </w:rPr>
+        <w:t>t</w:t>
+      </w:r>
+      <w:r>
+        <w:rPr>
+          <w:rFonts w:ascii="Times New Roman" w:eastAsia="Times New Roman" w:hAnsi="Times New Roman" w:cs="Times New Roman"/>
+          <w:sz w:val="24"/>
+          <w:szCs w:val="24"/>
+          <w:lang w:eastAsia="de-DE"/>
+        </w:rPr>
+        <w:t>, aber das wir das heutzutage als ein kollektives Gesellschaftdsystem besitzen, wäre mit nir der Gecshichte, nciht wirklcih erklärt." "Hmm, aber einzelne haben bestimmt weiter experementiett. Wenn man neugierig ist kann es doch sein."</w:t>
+      </w:r>
+      <w:r>
+        <w:rPr>
+          <w:rFonts w:ascii="Times New Roman" w:eastAsia="Times New Roman" w:hAnsi="Times New Roman" w:cs="Times New Roman"/>
+          <w:sz w:val="24"/>
+          <w:szCs w:val="24"/>
+          <w:lang w:eastAsia="de-DE"/>
+        </w:rPr>
+        <w:t>Wirft Luke</w:t>
+      </w:r>
+      <w:r>
+        <w:rPr>
+          <w:rFonts w:ascii="Times New Roman" w:eastAsia="Times New Roman" w:hAnsi="Times New Roman" w:cs="Times New Roman"/>
+          <w:sz w:val="24"/>
+          <w:szCs w:val="24"/>
+          <w:lang w:eastAsia="de-DE"/>
+        </w:rPr>
+        <w:t xml:space="preserve"> in den Raum. "Oder ebenso rachsüchtig" folgt Kagami. "Die Geschichte dient wahrscheinlich eher dazu uns vor hoher Magie zu warnen als zu erklären wir wir zu unserer Magie kamen." Rebecca schaut in ihrem Augenwinkel zu Kagami, die sich eingeschnappt wegdreht. "Aber dass jemand irgendwann irgendwelche Silben aneinandergeriecht hat und dabei sich wünsch, dass er zum Beispiel wasser manipulieren kann, finde ich garnicht so unwahrscheinlich. Und sobald man </w:t>
       </w:r>
       <w:r>
         <w:rPr>
@@ -1643,169 +1780,45 @@
           <w:lang w:eastAsia="de-DE"/>
         </w:rPr>
         <w:lastRenderedPageBreak/>
-        <w:t>ich bin sicher diese Schule wird jeden von euch, wenn der willig ist es zu lernen, tatkräftig unterstützen. Denn auch wenn Rebecca ein Roboter ist mit einer Merkfähigkeit und dadurch einem Altetischem Gedächnis, so ist sie auch nur ein Altmodel mit Fehlern." Louann schaut zerknirscht zur Lehrerin und dann zu Rebecca, die aber ziemlich unberührt, von dem letzten Kommetar der Lehrerin zu seinen scheint, "den Spruch hätte sie sich auch Sparren können," denkt Louann nur.</w:t>
-      </w:r>
-    </w:p>
-    <w:p>
-      <w:pPr>
-        <w:spacing w:after="0" w:line="240" w:lineRule="auto"/>
-        <w:rPr>
-          <w:rFonts w:ascii="Times New Roman" w:eastAsia="Times New Roman" w:hAnsi="Times New Roman" w:cs="Times New Roman"/>
-          <w:sz w:val="24"/>
-          <w:szCs w:val="24"/>
-          <w:lang w:eastAsia="de-DE"/>
-        </w:rPr>
-      </w:pPr>
-    </w:p>
-    <w:p>
-      <w:pPr>
-        <w:spacing w:after="0" w:line="240" w:lineRule="auto"/>
-        <w:rPr>
-          <w:rFonts w:ascii="Times New Roman" w:eastAsia="Times New Roman" w:hAnsi="Times New Roman" w:cs="Times New Roman"/>
-          <w:sz w:val="24"/>
-          <w:szCs w:val="24"/>
-          <w:lang w:eastAsia="de-DE"/>
-        </w:rPr>
-      </w:pPr>
-      <w:r>
-        <w:rPr>
-          <w:rFonts w:ascii="Times New Roman" w:eastAsia="Times New Roman" w:hAnsi="Times New Roman" w:cs="Times New Roman"/>
-          <w:sz w:val="24"/>
-          <w:szCs w:val="24"/>
-          <w:lang w:eastAsia="de-DE"/>
-        </w:rPr>
-        <w:t>Rebecca: "Die Lehrerin hat in keinsterweise etwas gesagt, was nicht der Wahrheit entspricht. Auch wenn ich mich versuche hier und dar zu tunen ist mein Model schon viel zu viele Jahre alt für technische Geräte. Mein Model wir garnicht mehr hergestellt soweit ich weiß. Es gibt nun neuere, anscheinend effizienter und effektivere Modelle." "Sag sowas nicht! Du bist meine Freundkn nicht nur ein Model!" Unterbricht Louann. Rebecca dreht ihren Kopf zu Louann und ein kleines Lächeln ist über Rebecca Lippen zu erkennen. Louann strahlt freudig zurück.</w:t>
-      </w:r>
-    </w:p>
-    <w:p>
-      <w:pPr>
-        <w:spacing w:after="0" w:line="240" w:lineRule="auto"/>
-        <w:rPr>
-          <w:rFonts w:ascii="Times New Roman" w:eastAsia="Times New Roman" w:hAnsi="Times New Roman" w:cs="Times New Roman"/>
-          <w:sz w:val="24"/>
-          <w:szCs w:val="24"/>
-          <w:lang w:eastAsia="de-DE"/>
-        </w:rPr>
-      </w:pPr>
-    </w:p>
-    <w:p>
-      <w:pPr>
-        <w:spacing w:after="0" w:line="240" w:lineRule="auto"/>
-        <w:rPr>
-          <w:rFonts w:ascii="Times New Roman" w:eastAsia="Times New Roman" w:hAnsi="Times New Roman" w:cs="Times New Roman"/>
-          <w:sz w:val="24"/>
-          <w:szCs w:val="24"/>
-          <w:lang w:eastAsia="de-DE"/>
-        </w:rPr>
-      </w:pPr>
-      <w:r>
-        <w:rPr>
-          <w:rFonts w:ascii="Times New Roman" w:eastAsia="Times New Roman" w:hAnsi="Times New Roman" w:cs="Times New Roman"/>
-          <w:sz w:val="24"/>
-          <w:szCs w:val="24"/>
-          <w:lang w:eastAsia="de-DE"/>
-        </w:rPr>
-        <w:t xml:space="preserve">[ ] </w:t>
-      </w:r>
-      <w:r>
-        <w:rPr>
-          <w:rFonts w:ascii="Times New Roman" w:eastAsia="Times New Roman" w:hAnsi="Times New Roman" w:cs="Times New Roman"/>
-          <w:sz w:val="24"/>
-          <w:szCs w:val="24"/>
+        <w:t>durch zufall einmal Magie angewendet hat, wollte man mehr heruasfinden ohne Angst vor einer Hinrichtung haben zu mussen." </w:t>
+      </w:r>
+    </w:p>
+    <w:p>
+      <w:pPr>
+        <w:spacing w:after="0" w:line="240" w:lineRule="auto"/>
+      </w:pPr>
+      <w:r>
+        <w:rPr>
           <w:highlight w:val="yellow"/>
-          <w:lang w:eastAsia="de-DE"/>
-        </w:rPr>
-        <w:t>Später große gruppe, Rebecca erklärt wie Magie entstand</w:t>
-      </w:r>
-      <w:r>
-        <w:rPr>
-          <w:rFonts w:ascii="Times New Roman" w:eastAsia="Times New Roman" w:hAnsi="Times New Roman" w:cs="Times New Roman"/>
-          <w:sz w:val="24"/>
-          <w:szCs w:val="24"/>
-          <w:lang w:eastAsia="de-DE"/>
-        </w:rPr>
-        <w:t>: "Die magie enstand wohl aus zorn eine hintergangen Mannes. Der Mann verliebte dich eines tages ubsterblich in eine Frau und beide schworen sich ewige liebe, selbst nach dem Tod vor dem Alta. Doch eines Tages ging die Ehefrau ihm fremd und das mit seinem besten Freund. Daraufhin wurde er so wühtend das er irgendwelchen gequillten blösen vor sich hin schrie und dabei daran dachte, wje sehr er den beiden den Tot wünscht. Manche wurden auf das Schrei des Mannes aufmerksam und aus neugier gingen manche zu ihm. Man efzählt sich, dass seine Auro für ejnen Moment pech schwarz war und seine Augen rot funkelten. Am nächsten Tag fand man seine Ehefrau und seinen Freund tot auf ohne hinweise auf die Todesursache. Daraufhin wurde der Mann, der sie mit Magie getötet haben soll, hingerichtet." "Das ist ja richtig gruselig." sagt Louann aufgereg</w:t>
-      </w:r>
-      <w:r>
-        <w:rPr>
-          <w:rFonts w:ascii="Times New Roman" w:eastAsia="Times New Roman" w:hAnsi="Times New Roman" w:cs="Times New Roman"/>
-          <w:sz w:val="24"/>
-          <w:szCs w:val="24"/>
-          <w:lang w:eastAsia="de-DE"/>
-        </w:rPr>
-        <w:t>t. Kagami erwidert schnippisch"A</w:t>
-      </w:r>
-      <w:r>
-        <w:rPr>
-          <w:rFonts w:ascii="Times New Roman" w:eastAsia="Times New Roman" w:hAnsi="Times New Roman" w:cs="Times New Roman"/>
-          <w:sz w:val="24"/>
-          <w:szCs w:val="24"/>
-          <w:lang w:eastAsia="de-DE"/>
-        </w:rPr>
-        <w:t>lles nur aberglaube." Rebecca schlägst das Buch vir sich zu. "Dem sehe ich auch so. Die Geschcihte die man uns hier lehrt hat viele lücken. Warum fing man an, Magie zu studieren und zu lehren, wenn alle so große angst davor hatten und sofort hingerichtet wurden. Einzelne Menschen bestimm</w:t>
-      </w:r>
-      <w:r>
-        <w:rPr>
-          <w:rFonts w:ascii="Times New Roman" w:eastAsia="Times New Roman" w:hAnsi="Times New Roman" w:cs="Times New Roman"/>
-          <w:sz w:val="24"/>
-          <w:szCs w:val="24"/>
-          <w:lang w:eastAsia="de-DE"/>
-        </w:rPr>
-        <w:t>t</w:t>
-      </w:r>
-      <w:r>
-        <w:rPr>
-          <w:rFonts w:ascii="Times New Roman" w:eastAsia="Times New Roman" w:hAnsi="Times New Roman" w:cs="Times New Roman"/>
-          <w:sz w:val="24"/>
-          <w:szCs w:val="24"/>
-          <w:lang w:eastAsia="de-DE"/>
-        </w:rPr>
-        <w:t>, aber das wir das heutzutage als ein kollektives Gesellschaftdsystem besitzen, wäre mit nir der Gecshichte, nciht wirklcih erklärt." "Hmm, aber einzelne haben bestimmt weiter experementiett. Wenn man neugierig ist kann es doch sein."</w:t>
-      </w:r>
-      <w:r>
-        <w:rPr>
-          <w:rFonts w:ascii="Times New Roman" w:eastAsia="Times New Roman" w:hAnsi="Times New Roman" w:cs="Times New Roman"/>
-          <w:sz w:val="24"/>
-          <w:szCs w:val="24"/>
-          <w:lang w:eastAsia="de-DE"/>
-        </w:rPr>
-        <w:t>Wirft Luke</w:t>
-      </w:r>
-      <w:r>
-        <w:rPr>
-          <w:rFonts w:ascii="Times New Roman" w:eastAsia="Times New Roman" w:hAnsi="Times New Roman" w:cs="Times New Roman"/>
-          <w:sz w:val="24"/>
-          <w:szCs w:val="24"/>
-          <w:lang w:eastAsia="de-DE"/>
-        </w:rPr>
-        <w:t xml:space="preserve"> in den Raum. "Oder ebenso rachsüchtig" folgt Kagami. "Die Geschichte dient wahrscheinlich eher dazu uns vor hoher Magie zu warnen als zu erklären wir wir zu unserer Magie kamen." Rebecca schaut in ihrem Augenwinkel zu Kagami, die sich eingeschnappt wegdreht. "Aber dass jemand irgendwann irgendwelche Silben aneinandergeriecht hat und dabei sich wünsch, dass er zum Beispiel wasser manipulieren kann, finde ich garnicht so unwahrscheinlich. Und sobald man durch zufall einmal Magie angewendet hat, wollte man mehr heruasfinden ohne Angst vor einer Hinrichtung haben zu mussen." </w:t>
-      </w:r>
-    </w:p>
-    <w:p>
-      <w:pPr>
-        <w:spacing w:after="0" w:line="240" w:lineRule="auto"/>
-      </w:pPr>
-      <w:r>
-        <w:rPr>
+        </w:rPr>
+        <w:t>Während Dana oft zu Tyler rüberschaut, der bei seiner Freundin steht.</w:t>
+      </w:r>
+    </w:p>
+    <w:p>
+      <w:pPr>
+        <w:spacing w:after="0" w:line="240" w:lineRule="auto"/>
+        <w:rPr>
+          <w:rFonts w:ascii="Times New Roman" w:eastAsia="Times New Roman" w:hAnsi="Times New Roman" w:cs="Times New Roman"/>
+          <w:sz w:val="24"/>
+          <w:szCs w:val="24"/>
+          <w:lang w:eastAsia="de-DE"/>
+        </w:rPr>
+      </w:pPr>
+    </w:p>
+    <w:p>
+      <w:pPr>
+        <w:spacing w:after="0" w:line="240" w:lineRule="auto"/>
+        <w:rPr>
+          <w:rFonts w:ascii="Verdana" w:eastAsia="Times New Roman" w:hAnsi="Verdana" w:cs="Times New Roman"/>
+          <w:i/>
+          <w:color w:val="000000"/>
+          <w:sz w:val="18"/>
+          <w:szCs w:val="18"/>
           <w:highlight w:val="yellow"/>
-        </w:rPr>
-        <w:t>Während Dana oft zu Tyler rüberschaut, der bei seiner Freundin steht.</w:t>
-      </w:r>
-    </w:p>
-    <w:p>
-      <w:pPr>
-        <w:spacing w:after="0" w:line="240" w:lineRule="auto"/>
-        <w:rPr>
-          <w:rFonts w:ascii="Times New Roman" w:eastAsia="Times New Roman" w:hAnsi="Times New Roman" w:cs="Times New Roman"/>
-          <w:sz w:val="24"/>
-          <w:szCs w:val="24"/>
-          <w:lang w:eastAsia="de-DE"/>
-        </w:rPr>
-      </w:pPr>
-    </w:p>
-    <w:p>
-      <w:pPr>
-        <w:spacing w:after="0" w:line="240" w:lineRule="auto"/>
+          <w:lang w:eastAsia="de-DE"/>
+        </w:rPr>
+      </w:pPr>
+      <w:r>
         <w:rPr>
           <w:rFonts w:ascii="Verdana" w:eastAsia="Times New Roman" w:hAnsi="Verdana" w:cs="Times New Roman"/>
           <w:i/>
@@ -1815,8 +1828,12 @@
           <w:highlight w:val="yellow"/>
           <w:lang w:eastAsia="de-DE"/>
         </w:rPr>
-      </w:pPr>
-      <w:r>
+        <w:t>Kagami Yuna fight:</w:t>
+      </w:r>
+    </w:p>
+    <w:p>
+      <w:pPr>
+        <w:spacing w:after="0" w:line="240" w:lineRule="auto"/>
         <w:rPr>
           <w:rFonts w:ascii="Verdana" w:eastAsia="Times New Roman" w:hAnsi="Verdana" w:cs="Times New Roman"/>
           <w:i/>
@@ -1826,12 +1843,8 @@
           <w:highlight w:val="yellow"/>
           <w:lang w:eastAsia="de-DE"/>
         </w:rPr>
-        <w:t>Kagami Yuna fight:</w:t>
-      </w:r>
-    </w:p>
-    <w:p>
-      <w:pPr>
-        <w:spacing w:after="0" w:line="240" w:lineRule="auto"/>
+      </w:pPr>
+      <w:r>
         <w:rPr>
           <w:rFonts w:ascii="Verdana" w:eastAsia="Times New Roman" w:hAnsi="Verdana" w:cs="Times New Roman"/>
           <w:i/>
@@ -1841,31 +1854,7 @@
           <w:highlight w:val="yellow"/>
           <w:lang w:eastAsia="de-DE"/>
         </w:rPr>
-      </w:pPr>
-      <w:r>
-        <w:rPr>
-          <w:rFonts w:ascii="Verdana" w:eastAsia="Times New Roman" w:hAnsi="Verdana" w:cs="Times New Roman"/>
-          <w:i/>
-          <w:color w:val="000000"/>
-          <w:sz w:val="18"/>
-          <w:szCs w:val="18"/>
-          <w:highlight w:val="yellow"/>
-          <w:lang w:eastAsia="de-DE"/>
-        </w:rPr>
-        <w:t xml:space="preserve">"Manchmal ist es eben besser ein Leben zu nehmen.",Kagami. "Was!? Es ist nie gut ein Leben zu nehmen!",Yuna. "Also ich würde lieber mit dem schkechten Gewissen einen Mörder umgebracht zu haben, als ihn gehen zu lassen mit dem Wissen, dass dadurch weit aus mehr durch dessen Hand sterben." "Wenn ein Mörder vor dir steht, ruf nach Hilfe. Der gehört ins Gefängnis. Aber du kannst ihn doch nicht einfach umbringen. Inmerhin bist du dann auch ein Mörder und kein deut besser." "Hast du mir gerade nciht zugehört oder willst du es nicht. Süße, ich weiß nicht in welcher zucker süßen, rosa roten Welt du Lebst, aber wir sind seit ... Jahren im Krieg. Der einzige Grund dass wir gerade so friedlich leben können, dass wir tief versteckt in einem Wald leben. Es sterben Tag täglich Menschen. Und ich würde ihne zu zögern mein Schwrt ziehen, wenn ich wüsste das der Mord einer Person, dass ende dieses Jrieges bedeutet." "Das kannst du aber nicht wissen. Du schürrst dann doch ejnfach nur mehr Hass! Außerdem bezweifle ich, dass du danach ruhig schlafen </w:t>
-      </w:r>
-      <w:r>
-        <w:rPr>
-          <w:rFonts w:ascii="Verdana" w:eastAsia="Times New Roman" w:hAnsi="Verdana" w:cs="Times New Roman"/>
-          <w:i/>
-          <w:color w:val="000000"/>
-          <w:sz w:val="18"/>
-          <w:szCs w:val="18"/>
-          <w:highlight w:val="yellow"/>
-          <w:lang w:eastAsia="de-DE"/>
-        </w:rPr>
-        <w:lastRenderedPageBreak/>
-        <w:t xml:space="preserve">kannst. Rede nicht darüber als wäre es das einfachste der Welt ein </w:t>
+        <w:t xml:space="preserve">"Manchmal ist es eben besser ein Leben zu nehmen.",Kagami. "Was!? Es ist nie gut ein Leben zu nehmen!",Yuna. "Also ich würde lieber mit dem schkechten Gewissen einen Mörder umgebracht zu haben, als ihn gehen zu lassen mit dem Wissen, dass dadurch weit aus mehr durch dessen Hand sterben." "Wenn ein Mörder vor dir steht, ruf nach Hilfe. Der gehört ins Gefängnis. Aber du kannst ihn doch nicht einfach umbringen. Inmerhin bist du dann auch ein Mörder und kein deut besser." "Hast du mir gerade nciht zugehört oder willst du es nicht. Süße, ich weiß nicht in welcher zucker süßen, rosa roten Welt du Lebst, aber wir sind seit ... Jahren im Krieg. Der einzige Grund dass wir gerade so friedlich leben können, dass wir tief versteckt in einem Wald leben. Es sterben Tag täglich Menschen. Und ich würde ihne zu zögern mein Schwrt ziehen, wenn ich wüsste das der Mord einer Person, dass ende dieses Jrieges bedeutet." "Das kannst du aber nicht wissen. Du schürrst dann doch ejnfach nur mehr Hass! Außerdem bezweifle ich, dass du danach ruhig schlafen kannst. Rede nicht darüber als wäre es das einfachste der Welt ein </w:t>
       </w:r>
       <w:r>
         <w:rPr>
@@ -2173,6 +2162,7 @@
           <w:b/>
           <w:u w:val="single"/>
         </w:rPr>
+        <w:lastRenderedPageBreak/>
         <w:t xml:space="preserve">Mitsu: Pyronus (nicht Draco) gepsärch: </w:t>
       </w:r>
     </w:p>
@@ -2195,18 +2185,7 @@
           <w:szCs w:val="18"/>
           <w:lang w:eastAsia="de-DE"/>
         </w:rPr>
-        <w:t xml:space="preserve">Eine dunkle Gestalt huscht über das Gelände und nähert sich dem Seiteneigang der Akademie. Geschneidig und lautlos betritt sie das Gebäude. Totenstille herrscht in den Gängen der Schule eingetaucht in fintere Dunkelheit. Leichtfüßig schreitet die Gestalt zielstrebig voran. Da packt sie jemand von der Seite am oberarm. Erschrocken faucht die Gestalt angriffslustig und veruscht den starken griff von ihrem oberarm zu lösen. "Was zur hölle hast du gemacht, Mitsu" flüstert eine bekannte Stimme dem Tiger-Wesen zu, während es sich versucht immer noch aus dem griff zu lösen. Erst als Mitsu verblüfft verstellt, dass die Kraft des Gegenübers ihr ebenwürtig ist und es nicht bringt weiter gegen ihn anzukämpfen, blicken die in der Finsternis leicht schimmerden Katzenaugen ihren Gegenüber an. Die gift grün leuchtenden Drachenaugen erkannte Mitsj sofort wieder. Erleichtert atmet sie aus: "Ach, Du bist es." Draco festigt seinen Griff noch stärker um Mitsus Arm, sodass es einmälig andängt weh zu tun. "Bist du den des wahrnsinns, eonfach dich davon zu stehlen." "Da ist doch nichts dabei. Andere machen das doch auch." Seine Augen schauen sie eindringlich an, woraufhin Mitsu kleinlaut und eingeschüchtert sich vom seinen strengen Blick abwendet. "Du spielst mit dem Feuer." spricht er streng zu ihr und versucht ihre volle Aufmerksamkeit zu gewinnen. "Mitsu, das wird dir irgendwann das Leben kosten oder </w:t>
-      </w:r>
-      <w:r>
-        <w:rPr>
-          <w:rFonts w:ascii="Verdana" w:eastAsia="Times New Roman" w:hAnsi="Verdana" w:cs="Times New Roman"/>
-          <w:color w:val="000000"/>
-          <w:sz w:val="18"/>
-          <w:szCs w:val="18"/>
-          <w:lang w:eastAsia="de-DE"/>
-        </w:rPr>
-        <w:lastRenderedPageBreak/>
-        <w:t>vielleicht noch schlimmer, die ganze Akadmie in Gefahr bringen." Nach diesen Worten schaut Mitsu ihn unglaubwürdig an, während Draco langsam von Mitsus Arm ablässt. Doch da macht sich Qut und Frust über Mitsus Gesicht bereit. "Tu nicht so als ob du wüsstest, was bei mir abgeht." Faucht sie verärgert. Entäuscht schüttelt Draco den Kopf. "Dann lass dir wenigstens das sagen: Halt dich fern von Sabrina. Sie weiß noch nicht genau auf welcher Seite sie eigentlich stehen sollte. Die Erziehung ihrer Eltern ist zu tief in ihr verankert und ich glaube, ich muss dir nicht erklären, was das für ein Tiger-Wesen wir dir bedeutet." Verächtlich rümpft Mistu die Nase und verschränkt abwehrend die Arme vor sich. Ohne ein weitere Wort dreht Draco sich um und verschwindet im nächsten Gang. </w:t>
+        <w:t>Eine dunkle Gestalt huscht über das Gelände und nähert sich dem Seiteneigang der Akademie. Geschneidig und lautlos betritt sie das Gebäude. Totenstille herrscht in den Gängen der Schule eingetaucht in fintere Dunkelheit. Leichtfüßig schreitet die Gestalt zielstrebig voran. Da packt sie jemand von der Seite am oberarm. Erschrocken faucht die Gestalt angriffslustig und veruscht den starken griff von ihrem oberarm zu lösen. "Was zur hölle hast du gemacht, Mitsu" flüstert eine bekannte Stimme dem Tiger-Wesen zu, während es sich versucht immer noch aus dem griff zu lösen. Erst als Mitsu verblüfft verstellt, dass die Kraft des Gegenübers ihr ebenwürtig ist und es nicht bringt weiter gegen ihn anzukämpfen, blicken die in der Finsternis leicht schimmerden Katzenaugen ihren Gegenüber an. Die gift grün leuchtenden Drachenaugen erkannte Mitsj sofort wieder. Erleichtert atmet sie aus: "Ach, Du bist es." Draco festigt seinen Griff noch stärker um Mitsus Arm, sodass es einmälig andängt weh zu tun. "Bist du den des wahrnsinns, eonfach dich davon zu stehlen." "Da ist doch nichts dabei. Andere machen das doch auch." Seine Augen schauen sie eindringlich an, woraufhin Mitsu kleinlaut und eingeschüchtert sich vom seinen strengen Blick abwendet. "Du spielst mit dem Feuer." spricht er streng zu ihr und versucht ihre volle Aufmerksamkeit zu gewinnen. "Mitsu, das wird dir irgendwann das Leben kosten oder vielleicht noch schlimmer, die ganze Akadmie in Gefahr bringen." Nach diesen Worten schaut Mitsu ihn unglaubwürdig an, während Draco langsam von Mitsus Arm ablässt. Doch da macht sich Qut und Frust über Mitsus Gesicht bereit. "Tu nicht so als ob du wüsstest, was bei mir abgeht." Faucht sie verärgert. Entäuscht schüttelt Draco den Kopf. "Dann lass dir wenigstens das sagen: Halt dich fern von Sabrina. Sie weiß noch nicht genau auf welcher Seite sie eigentlich stehen sollte. Die Erziehung ihrer Eltern ist zu tief in ihr verankert und ich glaube, ich muss dir nicht erklären, was das für ein Tiger-Wesen wir dir bedeutet." Verächtlich rümpft Mistu die Nase und verschränkt abwehrend die Arme vor sich. Ohne ein weitere Wort dreht Draco sich um und verschwindet im nächsten Gang. </w:t>
       </w:r>
     </w:p>
     <w:p>
@@ -2292,14 +2271,71 @@
     </w:p>
     <w:p>
       <w:r>
-        <w:t>Yuna zeigt Mitsu ein wenig die Basics der Magie und erklärt dabei, wie Elementmagie funktioniert. Zudem zeigt sie ihr beim Archery-Training mit Shouta, wie Mitsu einen Pfeil durch einfache Magie materialisiert und dass das von der Aussprache sowie der Konzentration abhängt. Dabei lernen sich auch Shouta und Mitsu kennen, der ihr von ihrer Familie etwas erklärt, dass er immer zu Yuna aufschaut, weil sie so fähig ist, während Zuna mehrere Pfeile nacheinander materialisiert und ins Bullseye schieß</w:t>
-      </w:r>
-    </w:p>
-    <w:p>
-      <w:r>
-        <w:t xml:space="preserve">t. Er, der jüngere Zwilling, wurde schon früh von Yuna unterrichtet, da diese als einzige der drei Geschwister das Privileg von ihrer Familie erhielt, privaten Unterricht zu erhalten. Mitsu denkt nur kurz: „Was ist wohl dann mit ihrer Familie passiert, dass sie sich nun hier in Everdawn versteckt?" Traut sich aber nicht, das emotionale Thema anzusprechen. Kagami übt währenddessen Kenjutsu etwas weiter weg mit selbstgebauten Dummys, die sie in kleine Splitter zerlegt. </w:t>
-      </w:r>
-    </w:p>
+        <w:t xml:space="preserve">Yuna zeigt Mitsu ein wenig die Basics der Magie und erklärt dabei, wie Elementmagie funktioniert. Zudem zeigt sie ihr beim Archery-Training mit Shouta, wie Mitsu einen Pfeil durch einfache Magie materialisiert und dass das von der Aussprache sowie der Konzentration abhängt. Dabei lernen sich auch Shouta und Mitsu kennen, der ihr von ihrer Familie etwas erklärt, dass er immer zu Yuna aufschaut, weil sie so fähig ist, während Zuna mehrere Pfeile nacheinander materialisiert und ins Bullseye schießt. </w:t>
+      </w:r>
+    </w:p>
+    <w:p>
+      <w:r>
+        <w:t xml:space="preserve">Er, der jüngere Zwilling, wurde schon früh von Yuna unterrichtet, da diese als einzige der drei Geschwister das Privileg von ihrer Familie erhielt, privaten Unterricht zu erhalten. Mitsu denkt nur kurz: „Was ist wohl dann mit ihrer Familie passiert, dass sie sich nun hier in Everdawn versteckt?" Traut sich aber nicht, das emotionale Thema anzusprechen. Kagami übt währenddessen Kenjutsu etwas weiter weg mit selbstgebauten Dummys, die sie in kleine Splitter zerlegt. </w:t>
+      </w:r>
+    </w:p>
+    <w:p/>
+    <w:p>
+      <w:pPr>
+        <w:spacing w:after="0" w:line="240" w:lineRule="auto"/>
+        <w:rPr>
+          <w:rFonts w:ascii="Verdana" w:eastAsia="Times New Roman" w:hAnsi="Verdana" w:cs="Times New Roman"/>
+          <w:color w:val="000000"/>
+          <w:sz w:val="18"/>
+          <w:szCs w:val="18"/>
+          <w:lang w:eastAsia="de-DE"/>
+        </w:rPr>
+      </w:pPr>
+      <w:r>
+        <w:rPr>
+          <w:rFonts w:ascii="Verdana" w:eastAsia="Times New Roman" w:hAnsi="Verdana" w:cs="Times New Roman"/>
+          <w:color w:val="000000"/>
+          <w:sz w:val="18"/>
+          <w:szCs w:val="18"/>
+          <w:lang w:eastAsia="de-DE"/>
+        </w:rPr>
+        <w:t xml:space="preserve">"Was machst du da?" schreit eine zörnige Stimme aus näherer Entfernung. Es ist Sabrina die wütend auf die Gruppe zurück stapft. Mitsu weicht ein Stück zurück, ihre Ohren hängen runter. Die anderen merken wie unwohl sich Mitsu fühlt und schreiten ein. Während jüngerer Bruder zu Mitsu geht und dey aufmunternd eine Hand auf die Schulter legt, geht Yuna Sabrina entgegen. </w:t>
+      </w:r>
+      <w:r>
+        <w:rPr>
+          <w:rFonts w:ascii="Verdana" w:eastAsia="Times New Roman" w:hAnsi="Verdana" w:cs="Times New Roman"/>
+          <w:color w:val="000000"/>
+          <w:sz w:val="18"/>
+          <w:szCs w:val="18"/>
+          <w:lang w:eastAsia="de-DE"/>
+        </w:rPr>
+        <w:lastRenderedPageBreak/>
+        <w:t>Freundlich, mit einem Lächeln im Gesicht bittet sie: "Entschuldigung, wir trainieren gerade und es wäre wirklich freundlich, wenn wir das ungestört..." "Ich dachte ich zeige dir wie man Zaubert. Ich habe sp viele Mühe und Zeit in dein Training gesteckt... u uh und unserer Frrundschaft und so dankst du es mir?" Mit einem Schritt stehlt sich Kagami leicht vor Mitsu, sodass sie zwischen den beiden steht udn funkelt Sabrina verachtend an. Sabrina, immer noch mit einem anmutigen, aber verärgert Gesichtsausdruck, wich ein Schritt zurück. Auch Yuna verzieht ihr Gesicht unglaubwürdig. Sie wusste genau, dass die ganzen Lehrten die Mitsu voher erhalten hatte, nur als Blockade diente. "Ich bitte dich nochmal darum, uns in Ruhe trainieren zu lassen" führt Yuna mit einer noch freubdlicheren Stimme und einem noch größeren Lächeln, sodass es schon fast überzogen aussah. Ihr Bruder mussts sich das lachen verkneifen bei dem Anblick von Yunas Mimik. "Machst du dich über mich Lustig?," Zornig stößt Sabrina Yuna zur Seite, woraufhin auch Yunas Bruder abrupt aufhörte zu grinsen. Er ubd Kagami wussten, dass Yuna es nur nett gemeint hatte und selbst nicht immer im klaren war, dass ihre aufgezwungene Freundlichkeit schon fast lustig oder sarkastisch wirkte. Sabrina Schritt weiter auf Mitsu zu. Mit einem Blick zurück zu Mitsu, die eingeschüchtert weiter zurück weicht während der Bruder ihr versucht Mut zu zu reden, schnellt sie nach vorne und in einem Augenblick liegt die scharfe Kante ihres Kantas nur ein militanten vor Sabrinas Hals. Schnurstracks ist Sabrina wie eingefroren, kein Atmen oder Schlucken wagt sie zu tun, während sie das Katana vor ihren Hals spürt. Eine Brwegung und sie schneitet sich. Mit finsteren Blick schaut Kagami durch ihre vors Gesicht gefallenen langen schwarzen Haarsträhnen. Ihr dunkel blauen Pupillen umringt von dem schwarzen Augen starren Sarbina an. Man könnte meine Kagami verusche Sabrina allein mit dem Blick zu töten, da sagt sie mit ruhiger, aber doch ernster Stimme: "Geh. Und ich warne dich. Versuch nochmal meine Freunde zu verletzten..." Mehr sagte Kagami nicht. Daraufhin stellt Kagami sich wieder aufrecht hin und nimmt die Klinge von Sabrinas Hald und führt sie zurück in die Scheide. </w:t>
+      </w:r>
+    </w:p>
+    <w:p>
+      <w:pPr>
+        <w:spacing w:after="0" w:line="240" w:lineRule="auto"/>
+        <w:rPr>
+          <w:rFonts w:ascii="Verdana" w:eastAsia="Times New Roman" w:hAnsi="Verdana" w:cs="Times New Roman"/>
+          <w:color w:val="000000"/>
+          <w:sz w:val="18"/>
+          <w:szCs w:val="18"/>
+          <w:lang w:eastAsia="de-DE"/>
+        </w:rPr>
+      </w:pPr>
+      <w:r>
+        <w:rPr>
+          <w:rFonts w:ascii="Verdana" w:eastAsia="Times New Roman" w:hAnsi="Verdana" w:cs="Times New Roman"/>
+          <w:color w:val="000000"/>
+          <w:sz w:val="18"/>
+          <w:szCs w:val="18"/>
+          <w:lang w:eastAsia="de-DE"/>
+        </w:rPr>
+        <w:t>Sabrina noch etwas benommen, dreht sich wortlos um und stolpert unbeholfen davon. </w:t>
+      </w:r>
+    </w:p>
+    <w:p/>
     <w:p>
       <w:pPr>
         <w:spacing w:after="0" w:line="240" w:lineRule="auto"/>
@@ -2400,6 +2436,48 @@
           <w:lang w:eastAsia="de-DE"/>
         </w:rPr>
         <w:t>[ ] Draco und Sabrina Nachhilfestunde</w:t>
+      </w:r>
+    </w:p>
+    <w:p>
+      <w:pPr>
+        <w:spacing w:after="0" w:line="240" w:lineRule="auto"/>
+        <w:rPr>
+          <w:rFonts w:ascii="Times New Roman" w:eastAsia="Times New Roman" w:hAnsi="Times New Roman" w:cs="Times New Roman"/>
+          <w:sz w:val="24"/>
+          <w:szCs w:val="24"/>
+          <w:lang w:eastAsia="de-DE"/>
+        </w:rPr>
+      </w:pPr>
+      <w:r>
+        <w:rPr>
+          <w:rFonts w:ascii="Times New Roman" w:eastAsia="Times New Roman" w:hAnsi="Times New Roman" w:cs="Times New Roman"/>
+          <w:sz w:val="24"/>
+          <w:szCs w:val="24"/>
+          <w:highlight w:val="yellow"/>
+          <w:lang w:eastAsia="de-DE"/>
+        </w:rPr>
+        <w:t>[ ]</w:t>
+      </w:r>
+      <w:r>
+        <w:rPr>
+          <w:rFonts w:ascii="Verdana" w:eastAsia="Times New Roman" w:hAnsi="Verdana" w:cs="Times New Roman"/>
+          <w:color w:val="000000"/>
+          <w:sz w:val="18"/>
+          <w:szCs w:val="18"/>
+          <w:highlight w:val="yellow"/>
+          <w:lang w:eastAsia="de-DE"/>
+        </w:rPr>
+        <w:t>Mitsu und jüngerer Bruder werden ein paar</w:t>
+      </w:r>
+      <w:r>
+        <w:rPr>
+          <w:rFonts w:ascii="Verdana" w:eastAsia="Times New Roman" w:hAnsi="Verdana" w:cs="Times New Roman"/>
+          <w:color w:val="000000"/>
+          <w:sz w:val="18"/>
+          <w:szCs w:val="18"/>
+          <w:lang w:eastAsia="de-DE"/>
+        </w:rPr>
+        <w:t> </w:t>
       </w:r>
     </w:p>
     <w:p>
@@ -2527,6 +2605,7 @@
     </w:p>
     <w:p>
       <w:r>
+        <w:lastRenderedPageBreak/>
         <w:t>Woraufhin Dana sich entschuldigen möchte bei Tyler, der bei der Diskussion mitten drin abgehauen ist, weil er flash backs bekam und sich seiner Vergangenheit nicht stellen möchte. Er unterbricht Dana, weil er weiterhin nicht hören will und die bei</w:t>
       </w:r>
       <w:r>
@@ -2600,7 +2679,7 @@
           <w:szCs w:val="18"/>
           <w:lang w:eastAsia="de-DE"/>
         </w:rPr>
-        <w:t xml:space="preserve">"Ich seh doch, das etwas nicht stimmt... Es ist dir auf dem Gesicjt geschrieben," kicherte Louann leicht mit dem vergeblichen versuch ihre freundin ein ein kleines lächelt auf das gesucht zu </w:t>
+        <w:t xml:space="preserve">"Ich seh doch, das etwas nicht stimmt... Es ist dir auf dem Gesicjt geschrieben," kicherte Louann leicht mit dem vergeblichen versuch ihre freundin ein ein kleines lächelt auf das gesucht zu zaubern. "Vergiss das. Also was ist los? Geht es um Tyler?" Bejahend schaut Dana auf und nickt trostlos. "Du bist nicht glücklich mit euren jetzigen Beziehung richtig. Ist es was Dravo gesagt hat? Das darfst du nicht zu sehr zum Herzen nehmen, er ist einfach nur etwas eifers..." "Aber hat recht." Unterbricht Dana Schluchzend. "Ich merke doch, dass Tyler noch sehr an Juliana hängt. Und ich will ihm ja auch helfen, aber er redet ja nicht mit mir oder mit irgendjemand sonst darüber. Jedes mal wenn ich versuche mit ihm zu reden... also dann.... Er unterbricht mich dann immer und lasst mich nicht mehr zu Wort kommen. Trotzdem merke ich, dass er eigentlich nichts von mir will. Ich rede mir immer ein das genau das, so wie wir gerade sind, ihm am meisten hilft. Aber ich versuche nur mein Egoistischen Wunsch ihn nur für mich zu haben, schön zu reden. Ich weiß auch, dass das nicht ewig so weiter gehen kann." Während sie so vor sich hin redet, wischt </w:t>
       </w:r>
       <w:r>
         <w:rPr>
@@ -2611,7 +2690,7 @@
           <w:lang w:eastAsia="de-DE"/>
         </w:rPr>
         <w:lastRenderedPageBreak/>
-        <w:t>zaubern. "Vergiss das. Also was ist los? Geht es um Tyler?" Bejahend schaut Dana auf und nickt trostlos. "Du bist nicht glücklich mit euren jetzigen Beziehung richtig. Ist es was Dravo gesagt hat? Das darfst du nicht zu sehr zum Herzen nehmen, er ist einfach nur etwas eifers..." "Aber hat recht." Unterbricht Dana Schluchzend. "Ich merke doch, dass Tyler noch sehr an Juliana hängt. Und ich will ihm ja auch helfen, aber er redet ja nicht mit mir oder mit irgendjemand sonst darüber. Jedes mal wenn ich versuche mit ihm zu reden... also dann.... Er unterbricht mich dann immer und lasst mich nicht mehr zu Wort kommen. Trotzdem merke ich, dass er eigentlich nichts von mir will. Ich rede mir immer ein das genau das, so wie wir gerade sind, ihm am meisten hilft. Aber ich versuche nur mein Egoistischen Wunsch ihn nur für mich zu haben, schön zu reden. Ich weiß auch, dass das nicht ewig so weiter gehen kann." Während sie so vor sich hin redet, wischt sie mit ihrer Handfläche ein zwei Tränen aus ihrem Gesicht. Louann halt untersützend ihre Hand auf Danas Rücken und streicht ihre Haares aus dem verheulten Gesicht. Verständnisvoll lächelte Louann sie an, woraufhin Dana sich weinenden in Louanns Umarmung vergräbt. </w:t>
+        <w:t>sie mit ihrer Handfläche ein zwei Tränen aus ihrem Gesicht. Louann halt untersützend ihre Hand auf Danas Rücken und streicht ihre Haares aus dem verheulten Gesicht. Verständnisvoll lächelte Louann sie an, woraufhin Dana sich weinenden in Louanns Umarmung vergräbt. </w:t>
       </w:r>
     </w:p>
     <w:p/>
@@ -2622,7 +2701,7 @@
           <w:color w:val="000000"/>
           <w:sz w:val="18"/>
           <w:szCs w:val="18"/>
-          <w:lang w:val="en-GB" w:eastAsia="de-DE"/>
+          <w:lang w:eastAsia="de-DE"/>
         </w:rPr>
       </w:pPr>
     </w:p>
@@ -2659,19 +2738,11 @@
           <w:lang w:val="en-GB"/>
         </w:rPr>
       </w:pPr>
-      <w:proofErr w:type="spellStart"/>
       <w:r>
         <w:rPr>
           <w:lang w:val="en-GB"/>
         </w:rPr>
-        <w:t>Mitsu</w:t>
-      </w:r>
-      <w:proofErr w:type="spellEnd"/>
-      <w:r>
-        <w:rPr>
-          <w:lang w:val="en-GB"/>
-        </w:rPr>
-        <w:t xml:space="preserve"> sneaks trough the pitch black night until she arrives the end of the forest nearby a massive building guarded by multiply guardians.</w:t>
+        <w:t>Mitsu sneaks trough the pitch black night until she arrives the end of the forest nearby a massive building guarded by multiply guardians.</w:t>
       </w:r>
     </w:p>
     <w:p>
@@ -2725,8 +2796,43 @@
         <w:t>Schüler müssen sich darauf vorbereiten Everdawn zu verlassen, da die Academy angegriffen werden wird.</w:t>
       </w:r>
     </w:p>
-    <w:p/>
-    <w:p/>
+    <w:p>
+      <w:pPr>
+        <w:spacing w:after="0" w:line="240" w:lineRule="auto"/>
+        <w:rPr>
+          <w:rFonts w:ascii="Verdana" w:eastAsia="Times New Roman" w:hAnsi="Verdana" w:cs="Times New Roman"/>
+          <w:color w:val="000000"/>
+          <w:sz w:val="18"/>
+          <w:szCs w:val="18"/>
+          <w:lang w:eastAsia="de-DE"/>
+        </w:rPr>
+      </w:pPr>
+    </w:p>
+    <w:p>
+      <w:pPr>
+        <w:spacing w:after="0" w:line="240" w:lineRule="auto"/>
+        <w:rPr>
+          <w:rFonts w:ascii="Verdana" w:eastAsia="Times New Roman" w:hAnsi="Verdana" w:cs="Times New Roman"/>
+          <w:color w:val="000000"/>
+          <w:sz w:val="18"/>
+          <w:szCs w:val="18"/>
+          <w:lang w:eastAsia="de-DE"/>
+        </w:rPr>
+      </w:pPr>
+    </w:p>
+    <w:p>
+      <w:pPr>
+        <w:pStyle w:val="NormalWeb"/>
+        <w:shd w:val="clear" w:color="auto" w:fill="FFFFFF"/>
+        <w:spacing w:before="0" w:beforeAutospacing="0" w:after="360" w:afterAutospacing="0"/>
+        <w:rPr>
+          <w:rFonts w:ascii="Helvetica" w:hAnsi="Helvetica" w:cs="Helvetica"/>
+          <w:color w:val="222222"/>
+          <w:sz w:val="22"/>
+          <w:szCs w:val="22"/>
+        </w:rPr>
+      </w:pPr>
+    </w:p>
     <w:sectPr>
       <w:footerReference w:type="default" r:id="rId8"/>
       <w:pgSz w:w="11906" w:h="16838"/>
@@ -2773,6 +2879,7 @@
         <w:docPartUnique/>
       </w:docPartObj>
     </w:sdtPr>
+    <w:sdtEndPr/>
     <w:sdtContent>
       <w:sdt>
         <w:sdtPr>
@@ -2782,6 +2889,7 @@
             <w:docPartUnique/>
           </w:docPartObj>
         </w:sdtPr>
+        <w:sdtEndPr/>
         <w:sdtContent>
           <w:p>
             <w:pPr>
@@ -2822,7 +2930,7 @@
                 <w:bCs/>
                 <w:noProof/>
               </w:rPr>
-              <w:t>14</w:t>
+              <w:t>10</w:t>
             </w:r>
             <w:r>
               <w:rPr>
@@ -2867,7 +2975,7 @@
                 <w:bCs/>
                 <w:noProof/>
               </w:rPr>
-              <w:t>14</w:t>
+              <w:t>15</w:t>
             </w:r>
             <w:r>
               <w:rPr>
@@ -3475,6 +3583,7 @@
   <w:style w:type="character" w:default="1" w:styleId="DefaultParagraphFont">
     <w:name w:val="Default Paragraph Font"/>
     <w:uiPriority w:val="1"/>
+    <w:semiHidden/>
     <w:unhideWhenUsed/>
   </w:style>
   <w:style w:type="table" w:default="1" w:styleId="TableNormal">
@@ -3877,7 +3986,7 @@
 </file>
 
 <file path=customXml/itemProps1.xml><?xml version="1.0" encoding="utf-8"?>
-<ds:datastoreItem xmlns:ds="http://schemas.openxmlformats.org/officeDocument/2006/customXml" ds:itemID="{3114D703-0A46-4A91-8F08-5E495B12D570}">
+<ds:datastoreItem xmlns:ds="http://schemas.openxmlformats.org/officeDocument/2006/customXml" ds:itemID="{4B5C80F5-FB00-4063-B625-B0BF61339484}">
   <ds:schemaRefs>
     <ds:schemaRef ds:uri="http://schemas.openxmlformats.org/officeDocument/2006/bibliography"/>
   </ds:schemaRefs>

</xml_diff>